<commit_message>
14 《P15~P21：Variadic Templates 1~7 & C++ keyword》
</commit_message>
<xml_diff>
--- a/20190324《C++标准11-14》/14 《P15~P21：Variadic Templates 1~7 & C++ keyword》.docx
+++ b/20190324《C++标准11-14》/14 《P15~P21：Variadic Templates 1~7 & C++ keyword》.docx
@@ -46,8 +46,6 @@
         </w:rPr>
         <w:fldChar w:fldCharType="end"/>
       </w:r>
-      <w:bookmarkStart w:id="0" w:name="_GoBack"/>
-      <w:bookmarkEnd w:id="0"/>
     </w:p>
     <w:p>
       <w:pPr>
@@ -520,10 +518,6 @@
         </w:numPr>
         <w:ind w:leftChars="0"/>
         <w:jc w:val="left"/>
-        <w:rPr>
-          <w:rFonts w:hint="eastAsia"/>
-          <w:lang w:val="en-US" w:eastAsia="zh-CN"/>
-        </w:rPr>
       </w:pPr>
       <w:r>
         <w:drawing>
@@ -568,6 +562,299 @@
           </wp:inline>
         </w:drawing>
       </w:r>
+    </w:p>
+    <w:p>
+      <w:pPr>
+        <w:numPr>
+          <w:ilvl w:val="0"/>
+          <w:numId w:val="0"/>
+        </w:numPr>
+        <w:ind w:leftChars="0"/>
+        <w:jc w:val="left"/>
+      </w:pPr>
+      <w:r>
+        <w:drawing>
+          <wp:inline distT="0" distB="0" distL="114300" distR="114300">
+            <wp:extent cx="5267960" cy="2978150"/>
+            <wp:effectExtent l="0" t="0" r="8890" b="12700"/>
+            <wp:docPr id="8" name="图片 1"/>
+            <wp:cNvGraphicFramePr>
+              <a:graphicFrameLocks xmlns:a="http://schemas.openxmlformats.org/drawingml/2006/main" noChangeAspect="1"/>
+            </wp:cNvGraphicFramePr>
+            <a:graphic xmlns:a="http://schemas.openxmlformats.org/drawingml/2006/main">
+              <a:graphicData uri="http://schemas.openxmlformats.org/drawingml/2006/picture">
+                <pic:pic xmlns:pic="http://schemas.openxmlformats.org/drawingml/2006/picture">
+                  <pic:nvPicPr>
+                    <pic:cNvPr id="8" name="图片 1"/>
+                    <pic:cNvPicPr>
+                      <a:picLocks noChangeAspect="1"/>
+                    </pic:cNvPicPr>
+                  </pic:nvPicPr>
+                  <pic:blipFill>
+                    <a:blip r:embed="rId11"/>
+                    <a:stretch>
+                      <a:fillRect/>
+                    </a:stretch>
+                  </pic:blipFill>
+                  <pic:spPr>
+                    <a:xfrm>
+                      <a:off x="0" y="0"/>
+                      <a:ext cx="5267960" cy="2978150"/>
+                    </a:xfrm>
+                    <a:prstGeom prst="rect">
+                      <a:avLst/>
+                    </a:prstGeom>
+                    <a:noFill/>
+                    <a:ln w="9525">
+                      <a:noFill/>
+                    </a:ln>
+                  </pic:spPr>
+                </pic:pic>
+              </a:graphicData>
+            </a:graphic>
+          </wp:inline>
+        </w:drawing>
+      </w:r>
+    </w:p>
+    <w:p>
+      <w:pPr>
+        <w:numPr>
+          <w:ilvl w:val="0"/>
+          <w:numId w:val="0"/>
+        </w:numPr>
+        <w:ind w:leftChars="0"/>
+        <w:jc w:val="left"/>
+        <w:rPr>
+          <w:rFonts w:hint="eastAsia"/>
+          <w:lang w:val="en-US" w:eastAsia="zh-CN"/>
+        </w:rPr>
+      </w:pPr>
+      <w:r>
+        <w:rPr>
+          <w:rFonts w:hint="eastAsia"/>
+          <w:lang w:val="en-US" w:eastAsia="zh-CN"/>
+        </w:rPr>
+        <w:t>最后版本</w:t>
+      </w:r>
+    </w:p>
+    <w:p>
+      <w:pPr>
+        <w:numPr>
+          <w:ilvl w:val="0"/>
+          <w:numId w:val="0"/>
+        </w:numPr>
+        <w:ind w:leftChars="0"/>
+        <w:jc w:val="left"/>
+      </w:pPr>
+      <w:r>
+        <w:drawing>
+          <wp:inline distT="0" distB="0" distL="114300" distR="114300">
+            <wp:extent cx="5272405" cy="2978785"/>
+            <wp:effectExtent l="0" t="0" r="4445" b="12065"/>
+            <wp:docPr id="9" name="图片 1"/>
+            <wp:cNvGraphicFramePr>
+              <a:graphicFrameLocks xmlns:a="http://schemas.openxmlformats.org/drawingml/2006/main" noChangeAspect="1"/>
+            </wp:cNvGraphicFramePr>
+            <a:graphic xmlns:a="http://schemas.openxmlformats.org/drawingml/2006/main">
+              <a:graphicData uri="http://schemas.openxmlformats.org/drawingml/2006/picture">
+                <pic:pic xmlns:pic="http://schemas.openxmlformats.org/drawingml/2006/picture">
+                  <pic:nvPicPr>
+                    <pic:cNvPr id="9" name="图片 1"/>
+                    <pic:cNvPicPr>
+                      <a:picLocks noChangeAspect="1"/>
+                    </pic:cNvPicPr>
+                  </pic:nvPicPr>
+                  <pic:blipFill>
+                    <a:blip r:embed="rId12"/>
+                    <a:stretch>
+                      <a:fillRect/>
+                    </a:stretch>
+                  </pic:blipFill>
+                  <pic:spPr>
+                    <a:xfrm>
+                      <a:off x="0" y="0"/>
+                      <a:ext cx="5272405" cy="2978785"/>
+                    </a:xfrm>
+                    <a:prstGeom prst="rect">
+                      <a:avLst/>
+                    </a:prstGeom>
+                    <a:noFill/>
+                    <a:ln w="9525">
+                      <a:noFill/>
+                    </a:ln>
+                  </pic:spPr>
+                </pic:pic>
+              </a:graphicData>
+            </a:graphic>
+          </wp:inline>
+        </w:drawing>
+      </w:r>
+    </w:p>
+    <w:p>
+      <w:pPr>
+        <w:numPr>
+          <w:ilvl w:val="0"/>
+          <w:numId w:val="0"/>
+        </w:numPr>
+        <w:ind w:leftChars="0"/>
+        <w:jc w:val="left"/>
+        <w:rPr>
+          <w:rFonts w:hint="eastAsia" w:eastAsiaTheme="minorEastAsia"/>
+          <w:lang w:val="en-US" w:eastAsia="zh-CN"/>
+        </w:rPr>
+      </w:pPr>
+      <w:r>
+        <w:rPr>
+          <w:rFonts w:hint="eastAsia"/>
+          <w:lang w:val="en-US" w:eastAsia="zh-CN"/>
+        </w:rPr>
+        <w:t>八、例子7</w:t>
+      </w:r>
+    </w:p>
+    <w:p>
+      <w:pPr>
+        <w:numPr>
+          <w:ilvl w:val="0"/>
+          <w:numId w:val="0"/>
+        </w:numPr>
+        <w:ind w:leftChars="0"/>
+        <w:jc w:val="left"/>
+      </w:pPr>
+      <w:r>
+        <w:drawing>
+          <wp:inline distT="0" distB="0" distL="114300" distR="114300">
+            <wp:extent cx="5270500" cy="3082925"/>
+            <wp:effectExtent l="0" t="0" r="6350" b="3175"/>
+            <wp:docPr id="10" name="图片 1"/>
+            <wp:cNvGraphicFramePr>
+              <a:graphicFrameLocks xmlns:a="http://schemas.openxmlformats.org/drawingml/2006/main" noChangeAspect="1"/>
+            </wp:cNvGraphicFramePr>
+            <a:graphic xmlns:a="http://schemas.openxmlformats.org/drawingml/2006/main">
+              <a:graphicData uri="http://schemas.openxmlformats.org/drawingml/2006/picture">
+                <pic:pic xmlns:pic="http://schemas.openxmlformats.org/drawingml/2006/picture">
+                  <pic:nvPicPr>
+                    <pic:cNvPr id="10" name="图片 1"/>
+                    <pic:cNvPicPr>
+                      <a:picLocks noChangeAspect="1"/>
+                    </pic:cNvPicPr>
+                  </pic:nvPicPr>
+                  <pic:blipFill>
+                    <a:blip r:embed="rId13"/>
+                    <a:stretch>
+                      <a:fillRect/>
+                    </a:stretch>
+                  </pic:blipFill>
+                  <pic:spPr>
+                    <a:xfrm>
+                      <a:off x="0" y="0"/>
+                      <a:ext cx="5270500" cy="3082925"/>
+                    </a:xfrm>
+                    <a:prstGeom prst="rect">
+                      <a:avLst/>
+                    </a:prstGeom>
+                    <a:noFill/>
+                    <a:ln w="9525">
+                      <a:noFill/>
+                    </a:ln>
+                  </pic:spPr>
+                </pic:pic>
+              </a:graphicData>
+            </a:graphic>
+          </wp:inline>
+        </w:drawing>
+      </w:r>
+    </w:p>
+    <w:p>
+      <w:pPr>
+        <w:numPr>
+          <w:ilvl w:val="0"/>
+          <w:numId w:val="3"/>
+        </w:numPr>
+        <w:ind w:leftChars="0"/>
+        <w:jc w:val="left"/>
+        <w:rPr>
+          <w:rFonts w:hint="eastAsia"/>
+          <w:lang w:val="en-US" w:eastAsia="zh-CN"/>
+        </w:rPr>
+      </w:pPr>
+      <w:r>
+        <w:rPr>
+          <w:rFonts w:hint="eastAsia"/>
+          <w:lang w:val="en-US" w:eastAsia="zh-CN"/>
+        </w:rPr>
+        <w:t>C++ keyword</w:t>
+      </w:r>
+    </w:p>
+    <w:p>
+      <w:pPr>
+        <w:numPr>
+          <w:numId w:val="0"/>
+        </w:numPr>
+        <w:jc w:val="left"/>
+        <w:rPr>
+          <w:rFonts w:hint="eastAsia"/>
+          <w:lang w:val="en-US" w:eastAsia="zh-CN"/>
+        </w:rPr>
+      </w:pPr>
+      <w:r>
+        <w:drawing>
+          <wp:inline distT="0" distB="0" distL="114300" distR="114300">
+            <wp:extent cx="3600450" cy="3286125"/>
+            <wp:effectExtent l="0" t="0" r="0" b="9525"/>
+            <wp:docPr id="11" name="图片 2"/>
+            <wp:cNvGraphicFramePr>
+              <a:graphicFrameLocks xmlns:a="http://schemas.openxmlformats.org/drawingml/2006/main" noChangeAspect="1"/>
+            </wp:cNvGraphicFramePr>
+            <a:graphic xmlns:a="http://schemas.openxmlformats.org/drawingml/2006/main">
+              <a:graphicData uri="http://schemas.openxmlformats.org/drawingml/2006/picture">
+                <pic:pic xmlns:pic="http://schemas.openxmlformats.org/drawingml/2006/picture">
+                  <pic:nvPicPr>
+                    <pic:cNvPr id="11" name="图片 2"/>
+                    <pic:cNvPicPr>
+                      <a:picLocks noChangeAspect="1"/>
+                    </pic:cNvPicPr>
+                  </pic:nvPicPr>
+                  <pic:blipFill>
+                    <a:blip r:embed="rId14"/>
+                    <a:stretch>
+                      <a:fillRect/>
+                    </a:stretch>
+                  </pic:blipFill>
+                  <pic:spPr>
+                    <a:xfrm>
+                      <a:off x="0" y="0"/>
+                      <a:ext cx="3600450" cy="3286125"/>
+                    </a:xfrm>
+                    <a:prstGeom prst="rect">
+                      <a:avLst/>
+                    </a:prstGeom>
+                    <a:noFill/>
+                    <a:ln w="9525">
+                      <a:noFill/>
+                    </a:ln>
+                  </pic:spPr>
+                </pic:pic>
+              </a:graphicData>
+            </a:graphic>
+          </wp:inline>
+        </w:drawing>
+      </w:r>
+      <w:bookmarkStart w:id="0" w:name="_GoBack"/>
+      <w:bookmarkEnd w:id="0"/>
+    </w:p>
+    <w:p>
+      <w:pPr>
+        <w:numPr>
+          <w:ilvl w:val="0"/>
+          <w:numId w:val="0"/>
+        </w:numPr>
+        <w:ind w:leftChars="0"/>
+        <w:jc w:val="left"/>
+        <w:rPr>
+          <w:rFonts w:hint="eastAsia"/>
+          <w:lang w:val="en-US" w:eastAsia="zh-CN"/>
+        </w:rPr>
+      </w:pPr>
     </w:p>
     <w:sectPr>
       <w:pgSz w:w="11906" w:h="16838"/>
@@ -611,11 +898,29 @@
       </w:rPr>
     </w:lvl>
   </w:abstractNum>
+  <w:abstractNum w:abstractNumId="2">
+    <w:nsid w:val="3EC2D2E3"/>
+    <w:multiLevelType w:val="singleLevel"/>
+    <w:tmpl w:val="3EC2D2E3"/>
+    <w:lvl w:ilvl="0" w:tentative="0">
+      <w:start w:val="9"/>
+      <w:numFmt w:val="chineseCounting"/>
+      <w:suff w:val="nothing"/>
+      <w:lvlText w:val="%1、"/>
+      <w:lvlJc w:val="left"/>
+      <w:rPr>
+        <w:rFonts w:hint="eastAsia"/>
+      </w:rPr>
+    </w:lvl>
+  </w:abstractNum>
   <w:num w:numId="1">
     <w:abstractNumId w:val="0"/>
   </w:num>
   <w:num w:numId="2">
     <w:abstractNumId w:val="1"/>
+  </w:num>
+  <w:num w:numId="3">
+    <w:abstractNumId w:val="2"/>
   </w:num>
 </w:numbering>
 </file>
@@ -695,7 +1000,7 @@
     <w:lsdException w:qFormat="1" w:unhideWhenUsed="0" w:uiPriority="0" w:semiHidden="0" w:name="Title"/>
     <w:lsdException w:unhideWhenUsed="0" w:uiPriority="0" w:semiHidden="0" w:name="Closing"/>
     <w:lsdException w:unhideWhenUsed="0" w:uiPriority="0" w:semiHidden="0" w:name="Signature"/>
-    <w:lsdException w:unhideWhenUsed="0" w:uiPriority="0" w:name="Default Paragraph Font"/>
+    <w:lsdException w:qFormat="1" w:unhideWhenUsed="0" w:uiPriority="0" w:name="Default Paragraph Font"/>
     <w:lsdException w:unhideWhenUsed="0" w:uiPriority="0" w:semiHidden="0" w:name="Body Text"/>
     <w:lsdException w:unhideWhenUsed="0" w:uiPriority="0" w:semiHidden="0" w:name="Body Text Indent"/>
     <w:lsdException w:unhideWhenUsed="0" w:uiPriority="0" w:semiHidden="0" w:name="List Continue"/>
@@ -733,7 +1038,7 @@
     <w:lsdException w:unhideWhenUsed="0" w:uiPriority="0" w:semiHidden="0" w:name="HTML Sample"/>
     <w:lsdException w:unhideWhenUsed="0" w:uiPriority="0" w:semiHidden="0" w:name="HTML Typewriter"/>
     <w:lsdException w:unhideWhenUsed="0" w:uiPriority="0" w:semiHidden="0" w:name="HTML Variable"/>
-    <w:lsdException w:unhideWhenUsed="0" w:uiPriority="0" w:name="Normal Table"/>
+    <w:lsdException w:qFormat="1" w:unhideWhenUsed="0" w:uiPriority="0" w:name="Normal Table"/>
     <w:lsdException w:unhideWhenUsed="0" w:uiPriority="0" w:semiHidden="0" w:name="annotation subject"/>
     <w:lsdException w:unhideWhenUsed="0" w:uiPriority="0" w:semiHidden="0" w:name="Table Simple 1"/>
     <w:lsdException w:unhideWhenUsed="0" w:uiPriority="0" w:semiHidden="0" w:name="Table Simple 2"/>
@@ -898,11 +1203,13 @@
   <w:style w:type="character" w:default="1" w:styleId="2">
     <w:name w:val="Default Paragraph Font"/>
     <w:semiHidden/>
+    <w:qFormat/>
     <w:uiPriority w:val="0"/>
   </w:style>
   <w:style w:type="table" w:default="1" w:styleId="4">
     <w:name w:val="Normal Table"/>
     <w:semiHidden/>
+    <w:qFormat/>
     <w:uiPriority w:val="0"/>
     <w:tblPr>
       <w:tblLayout w:type="fixed"/>

</xml_diff>